<commit_message>
week 3 practical added
</commit_message>
<xml_diff>
--- a/Practical Tasks/Week 2 Task/Reflection User Story Prototype.docx
+++ b/Practical Tasks/Week 2 Task/Reflection User Story Prototype.docx
@@ -56,7 +56,10 @@
     <w:p/>
     <w:p>
       <w:r>
-        <w:t>User Story 3: As a user, I want to be able to comment on things and express my opinion on a subject.</w:t>
+        <w:t xml:space="preserve">User Story 3: </w:t>
+      </w:r>
+      <w:r>
+        <w:tab/>
       </w:r>
     </w:p>
     <w:p/>

</xml_diff>